<commit_message>
Update Social Media and Mental Health.docx
</commit_message>
<xml_diff>
--- a/Social Media and Mental Health.docx
+++ b/Social Media and Mental Health.docx
@@ -79,15 +79,7 @@
         <w:t xml:space="preserve">certainly </w:t>
       </w:r>
       <w:r>
-        <w:t xml:space="preserve">not new, with numerous social networking sites appearing from the 1980s onwards, such as </w:t>
-      </w:r>
-      <w:proofErr w:type="spellStart"/>
-      <w:r>
-        <w:t>AmericaOnline</w:t>
-      </w:r>
-      <w:proofErr w:type="spellEnd"/>
-      <w:r>
-        <w:t xml:space="preserve"> in 1985, Friendster in 2001</w:t>
+        <w:t>not new, with numerous social networking sites appearing from the 1980s onwards, such as AmericaOnline in 1985, Friendster in 2001</w:t>
       </w:r>
       <w:r>
         <w:t xml:space="preserve">, and Facebook in 2004 </w:t>
@@ -121,7 +113,13 @@
         <w:t xml:space="preserve"> daily use </w:t>
       </w:r>
       <w:r>
-        <w:t xml:space="preserve">increasing from 1 hour 37  minutes in 2013 to 2 hours and 31 minutes in 2022 </w:t>
+        <w:t>increasing from 1 hour 37  minutes in 2013 to 2 hours and 31 minutes in 2022</w:t>
+      </w:r>
+      <w:r>
+        <w:t>, despite internet use only increasing by 28 minutes in that same time frame</w:t>
+      </w:r>
+      <w:r>
+        <w:t xml:space="preserve"> </w:t>
       </w:r>
       <w:r>
         <w:fldChar w:fldCharType="begin"/>
@@ -159,7 +157,36 @@
         <w:fldChar w:fldCharType="end"/>
       </w:r>
       <w:r>
-        <w:t xml:space="preserve">. </w:t>
+        <w:t>. Research exploring the impacts of social media on mental health have found both positive and negative outcomes – REF</w:t>
+      </w:r>
+    </w:p>
+    <w:p>
+      <w:r>
+        <w:t>Impacts on loneliness, links between mental unhealth and loneliness.</w:t>
+      </w:r>
+      <w:r>
+        <w:t xml:space="preserve"> Anxiety, depression.</w:t>
+      </w:r>
+    </w:p>
+    <w:p>
+      <w:r>
+        <w:t>Research tends to focus on children/teenagers.</w:t>
+      </w:r>
+    </w:p>
+    <w:p>
+      <w:r>
+        <w:t>ADHD/attention issues.</w:t>
+      </w:r>
+    </w:p>
+    <w:p>
+      <w:r>
+        <w:t>Self</w:t>
+      </w:r>
+      <w:r>
+        <w:t>-</w:t>
+      </w:r>
+      <w:r>
+        <w:t>esteem.</w:t>
       </w:r>
     </w:p>
     <w:p>
@@ -171,6 +198,236 @@
       </w:r>
     </w:p>
     <w:p>
+      <w:r>
+        <w:br/>
+      </w:r>
+      <w:r>
+        <w:t>Raw d</w:t>
+      </w:r>
+      <w:r>
+        <w:t xml:space="preserve">ata was sourced from Kaggle </w:t>
+      </w:r>
+      <w:hyperlink r:id="rId6" w:history="1">
+        <w:r>
+          <w:rPr>
+            <w:rStyle w:val="Hyperlink"/>
+          </w:rPr>
+          <w:t>https://www.kaggle.com/datasets/souvikahmed071/social-media-and-mental-health?select=smmh.</w:t>
+        </w:r>
+        <w:r>
+          <w:rPr>
+            <w:rStyle w:val="Hyperlink"/>
+          </w:rPr>
+          <w:t>csv</w:t>
+        </w:r>
+      </w:hyperlink>
+      <w:r>
+        <w:t xml:space="preserve">. The data was collated via a survey conducted </w:t>
+      </w:r>
+      <w:r>
+        <w:t>at a University, assessing time spent on social media and answers to questions to 9 questions regarding symptoms of depression</w:t>
+      </w:r>
+      <w:r>
+        <w:t xml:space="preserve"> (questions 18-20)</w:t>
+      </w:r>
+      <w:r>
+        <w:t>, anxiety</w:t>
+      </w:r>
+      <w:r>
+        <w:t xml:space="preserve"> (11, 13)</w:t>
+      </w:r>
+      <w:r>
+        <w:t>, and ADHD</w:t>
+      </w:r>
+      <w:r>
+        <w:t xml:space="preserve"> (9-10, 12, 14)</w:t>
+      </w:r>
+      <w:r>
+        <w:t>, and 3 relating to self-esteem</w:t>
+      </w:r>
+      <w:r>
+        <w:t xml:space="preserve"> (15-17)</w:t>
+      </w:r>
+      <w:r>
+        <w:t xml:space="preserve">. These questions were rated on a 5-point Likert scale </w:t>
+      </w:r>
+      <w:r>
+        <w:fldChar w:fldCharType="begin"/>
+      </w:r>
+      <w:r>
+        <w:instrText xml:space="preserve"> ADDIN ZOTERO_ITEM CSL_CITATION {"citationID":"sB7lVpyN","properties":{"formattedCitation":"(Joshi {\\i{}et al.}, 2015)","plainCitation":"(Joshi et al., 2015)","noteIndex":0},"citationItems":[{"id":293,"uris":["http://zotero.org/users/local/3qgQlaRi/items/62GCB23M"],"itemData":{"id":293,"type":"article-journal","abstract":"Likert scale is applied as one of the most fundamental and frequently used psychometric tools in educational and social sciences research. Simultaneously, it is also subjected to a lot of debates and controversies in regards with the analysis and inclusion of points on the scale. With this context, through reviewing the available literature and then clubbing the received information with coherent scientific thinking, this paper attempts to gradually build a construct around Likert scale. This analytical review begins with the necessity of psychometric tools like Likert scale andits variants and focuses on some convoluted issues like validity, reliability and analysis of the scale.","container-title":"British Journal of Applied Science &amp; Technology","DOI":"10.9734/BJAST/2015/14975","ISSN":"22310843","issue":"4","journalAbbreviation":"BJAST","language":"en","page":"396-403","source":"DOI.org (Crossref)","title":"Likert Scale: Explored and Explained","title-short":"Likert Scale","volume":"7","author":[{"family":"Joshi","given":"Ankur"},{"family":"Kale","given":"Saket"},{"family":"Chandel","given":"Satish"},{"family":"Pal","given":"D."}],"issued":{"date-parts":[["2015",1,10]]}}}],"schema":"https://github.com/citation-style-language/schema/raw/master/csl-citation.json"} </w:instrText>
+      </w:r>
+      <w:r>
+        <w:fldChar w:fldCharType="separate"/>
+      </w:r>
+      <w:r>
+        <w:rPr>
+          <w:rFonts w:ascii="Calibri" w:hAnsi="Calibri" w:cs="Times New Roman"/>
+          <w:szCs w:val="24"/>
+        </w:rPr>
+        <w:t xml:space="preserve">(Joshi </w:t>
+      </w:r>
+      <w:r>
+        <w:rPr>
+          <w:rFonts w:ascii="Calibri" w:hAnsi="Calibri" w:cs="Times New Roman"/>
+          <w:i/>
+          <w:iCs/>
+          <w:szCs w:val="24"/>
+        </w:rPr>
+        <w:t>et al.</w:t>
+      </w:r>
+      <w:r>
+        <w:rPr>
+          <w:rFonts w:ascii="Calibri" w:hAnsi="Calibri" w:cs="Times New Roman"/>
+          <w:szCs w:val="24"/>
+        </w:rPr>
+        <w:t>, 2015)</w:t>
+      </w:r>
+      <w:r>
+        <w:fldChar w:fldCharType="end"/>
+      </w:r>
+      <w:r>
+        <w:t xml:space="preserve"> to quantify mental health outcomes.</w:t>
+      </w:r>
+    </w:p>
+    <w:p>
+      <w:r>
+        <w:rPr>
+          <w:noProof/>
+        </w:rPr>
+        <w:drawing>
+          <wp:inline distT="0" distB="0" distL="0" distR="0" wp14:anchorId="34893D14" wp14:editId="0650BB50">
+            <wp:extent cx="5731510" cy="1277384"/>
+            <wp:effectExtent l="0" t="0" r="2540" b="0"/>
+            <wp:docPr id="1" name="Picture 1"/>
+            <wp:cNvGraphicFramePr>
+              <a:graphicFrameLocks xmlns:a="http://schemas.openxmlformats.org/drawingml/2006/main" noChangeAspect="1"/>
+            </wp:cNvGraphicFramePr>
+            <a:graphic xmlns:a="http://schemas.openxmlformats.org/drawingml/2006/main">
+              <a:graphicData uri="http://schemas.openxmlformats.org/drawingml/2006/picture">
+                <pic:pic xmlns:pic="http://schemas.openxmlformats.org/drawingml/2006/picture">
+                  <pic:nvPicPr>
+                    <pic:cNvPr id="0" name="Picture 1"/>
+                    <pic:cNvPicPr>
+                      <a:picLocks noChangeAspect="1" noChangeArrowheads="1"/>
+                    </pic:cNvPicPr>
+                  </pic:nvPicPr>
+                  <pic:blipFill rotWithShape="1">
+                    <a:blip r:embed="rId7">
+                      <a:extLst>
+                        <a:ext uri="{28A0092B-C50C-407E-A947-70E740481C1C}">
+                          <a14:useLocalDpi xmlns:a14="http://schemas.microsoft.com/office/drawing/2010/main" val="0"/>
+                        </a:ext>
+                      </a:extLst>
+                    </a:blip>
+                    <a:srcRect r="47500"/>
+                    <a:stretch/>
+                  </pic:blipFill>
+                  <pic:spPr bwMode="auto">
+                    <a:xfrm>
+                      <a:off x="0" y="0"/>
+                      <a:ext cx="5731510" cy="1277384"/>
+                    </a:xfrm>
+                    <a:prstGeom prst="rect">
+                      <a:avLst/>
+                    </a:prstGeom>
+                    <a:noFill/>
+                    <a:ln>
+                      <a:noFill/>
+                    </a:ln>
+                    <a:extLst>
+                      <a:ext uri="{53640926-AAD7-44D8-BBD7-CCE9431645EC}">
+                        <a14:shadowObscured xmlns:a14="http://schemas.microsoft.com/office/drawing/2010/main"/>
+                      </a:ext>
+                    </a:extLst>
+                  </pic:spPr>
+                </pic:pic>
+              </a:graphicData>
+            </a:graphic>
+          </wp:inline>
+        </w:drawing>
+      </w:r>
+      <w:r>
+        <w:rPr>
+          <w:noProof/>
+        </w:rPr>
+        <w:drawing>
+          <wp:inline distT="0" distB="0" distL="0" distR="0" wp14:anchorId="25B1CB35" wp14:editId="2038CEFC">
+            <wp:extent cx="5731510" cy="1412340"/>
+            <wp:effectExtent l="0" t="0" r="2540" b="0"/>
+            <wp:docPr id="2" name="Picture 2"/>
+            <wp:cNvGraphicFramePr>
+              <a:graphicFrameLocks xmlns:a="http://schemas.openxmlformats.org/drawingml/2006/main" noChangeAspect="1"/>
+            </wp:cNvGraphicFramePr>
+            <a:graphic xmlns:a="http://schemas.openxmlformats.org/drawingml/2006/main">
+              <a:graphicData uri="http://schemas.openxmlformats.org/drawingml/2006/picture">
+                <pic:pic xmlns:pic="http://schemas.openxmlformats.org/drawingml/2006/picture">
+                  <pic:nvPicPr>
+                    <pic:cNvPr id="0" name="Picture 1"/>
+                    <pic:cNvPicPr>
+                      <a:picLocks noChangeAspect="1" noChangeArrowheads="1"/>
+                    </pic:cNvPicPr>
+                  </pic:nvPicPr>
+                  <pic:blipFill rotWithShape="1">
+                    <a:blip r:embed="rId7">
+                      <a:extLst>
+                        <a:ext uri="{28A0092B-C50C-407E-A947-70E740481C1C}">
+                          <a14:useLocalDpi xmlns:a14="http://schemas.microsoft.com/office/drawing/2010/main" val="0"/>
+                        </a:ext>
+                      </a:extLst>
+                    </a:blip>
+                    <a:srcRect l="52517"/>
+                    <a:stretch/>
+                  </pic:blipFill>
+                  <pic:spPr bwMode="auto">
+                    <a:xfrm>
+                      <a:off x="0" y="0"/>
+                      <a:ext cx="5731510" cy="1412340"/>
+                    </a:xfrm>
+                    <a:prstGeom prst="rect">
+                      <a:avLst/>
+                    </a:prstGeom>
+                    <a:noFill/>
+                    <a:ln>
+                      <a:noFill/>
+                    </a:ln>
+                    <a:extLst>
+                      <a:ext uri="{53640926-AAD7-44D8-BBD7-CCE9431645EC}">
+                        <a14:shadowObscured xmlns:a14="http://schemas.microsoft.com/office/drawing/2010/main"/>
+                      </a:ext>
+                    </a:extLst>
+                  </pic:spPr>
+                </pic:pic>
+              </a:graphicData>
+            </a:graphic>
+          </wp:inline>
+        </w:drawing>
+      </w:r>
+      <w:r>
+        <w:t xml:space="preserve">The data was imported into Excel </w:t>
+      </w:r>
+      <w:r>
+        <w:t>for cleaning, raw data above.</w:t>
+      </w:r>
+    </w:p>
+    <w:p>
+      <w:r>
+        <w:lastRenderedPageBreak/>
+        <w:t xml:space="preserve">The timestamp and affiliated organisation columns were removed as these were not relevant to the analysis. After exploring the responses held in the column “Do you use social media?” it was decided to remove this as well as the time spent on social media column would indicate level of social media use. </w:t>
+      </w:r>
+      <w:r>
+        <w:t>After exploring the responses under the “Gender” column, one row was removed as the response “There</w:t>
+      </w:r>
+      <w:r>
+        <w:t xml:space="preserve"> are others???” had the potential to skew results if grouped as “Other” alongside those that had responded with gender identities outside of male and female.</w:t>
+      </w:r>
+    </w:p>
+    <w:p>
+      <w:r>
+        <w:t xml:space="preserve">Next, columns containing qualitative data such as…Columns containing the answers to the Likert scale questions were rearranged so they sat in groups relating to depression, anxiety, ADHD, and self-esteem. </w:t>
+      </w:r>
+    </w:p>
+    <w:p>
       <w:pPr>
         <w:pStyle w:val="Heading1"/>
       </w:pPr>
@@ -209,6 +466,48 @@
       <w:r>
         <w:fldChar w:fldCharType="separate"/>
       </w:r>
+      <w:r>
+        <w:rPr>
+          <w:rFonts w:ascii="Calibri" w:hAnsi="Calibri"/>
+        </w:rPr>
+        <w:t xml:space="preserve">Joshi, A. </w:t>
+      </w:r>
+      <w:r>
+        <w:rPr>
+          <w:rFonts w:ascii="Calibri" w:hAnsi="Calibri"/>
+          <w:i/>
+          <w:iCs/>
+        </w:rPr>
+        <w:t>et al.</w:t>
+      </w:r>
+      <w:r>
+        <w:rPr>
+          <w:rFonts w:ascii="Calibri" w:hAnsi="Calibri"/>
+        </w:rPr>
+        <w:t xml:space="preserve"> (2015) ‘Likert Scale: Explored and Explained’, </w:t>
+      </w:r>
+      <w:r>
+        <w:rPr>
+          <w:rFonts w:ascii="Calibri" w:hAnsi="Calibri"/>
+          <w:i/>
+          <w:iCs/>
+        </w:rPr>
+        <w:t>British Journal of Applied Science &amp; Technology</w:t>
+      </w:r>
+      <w:r>
+        <w:rPr>
+          <w:rFonts w:ascii="Calibri" w:hAnsi="Calibri"/>
+        </w:rPr>
+        <w:t>, 7(4), pp. 396–403. Available at: https://doi.org/10.9734/BJAST/2015/14975.</w:t>
+      </w:r>
+    </w:p>
+    <w:p>
+      <w:pPr>
+        <w:pStyle w:val="Bibliography"/>
+        <w:rPr>
+          <w:rFonts w:ascii="Calibri" w:hAnsi="Calibri"/>
+        </w:rPr>
+      </w:pPr>
       <w:r>
         <w:rPr>
           <w:rFonts w:ascii="Calibri" w:hAnsi="Calibri"/>
@@ -760,6 +1059,7 @@
   <w:style w:type="character" w:default="1" w:styleId="DefaultParagraphFont">
     <w:name w:val="Default Paragraph Font"/>
     <w:uiPriority w:val="1"/>
+    <w:semiHidden/>
     <w:unhideWhenUsed/>
   </w:style>
   <w:style w:type="table" w:default="1" w:styleId="TableNormal">
@@ -831,6 +1131,41 @@
     <w:pPr>
       <w:spacing w:after="240" w:line="240" w:lineRule="auto"/>
     </w:pPr>
+  </w:style>
+  <w:style w:type="character" w:styleId="Hyperlink">
+    <w:name w:val="Hyperlink"/>
+    <w:basedOn w:val="DefaultParagraphFont"/>
+    <w:uiPriority w:val="99"/>
+    <w:unhideWhenUsed/>
+    <w:rsid w:val="00C03A6E"/>
+    <w:rPr>
+      <w:color w:val="0563C1" w:themeColor="hyperlink"/>
+      <w:u w:val="single"/>
+    </w:rPr>
+  </w:style>
+  <w:style w:type="character" w:styleId="UnresolvedMention">
+    <w:name w:val="Unresolved Mention"/>
+    <w:basedOn w:val="DefaultParagraphFont"/>
+    <w:uiPriority w:val="99"/>
+    <w:semiHidden/>
+    <w:unhideWhenUsed/>
+    <w:rsid w:val="00C03A6E"/>
+    <w:rPr>
+      <w:color w:val="605E5C"/>
+      <w:shd w:val="clear" w:color="auto" w:fill="E1DFDD"/>
+    </w:rPr>
+  </w:style>
+  <w:style w:type="character" w:styleId="FollowedHyperlink">
+    <w:name w:val="FollowedHyperlink"/>
+    <w:basedOn w:val="DefaultParagraphFont"/>
+    <w:uiPriority w:val="99"/>
+    <w:semiHidden/>
+    <w:unhideWhenUsed/>
+    <w:rsid w:val="00C03A6E"/>
+    <w:rPr>
+      <w:color w:val="954F72" w:themeColor="followedHyperlink"/>
+      <w:u w:val="single"/>
+    </w:rPr>
   </w:style>
 </w:styles>
 </file>

</xml_diff>